<commit_message>
update from work laptop
</commit_message>
<xml_diff>
--- a/Week 2/week2.docx
+++ b/Week 2/week2.docx
@@ -1,6 +1,6 @@
 
 <file path=word/document.xml><?xml version="1.0" encoding="utf-8"?>
-<w:document xmlns:wpc="http://schemas.microsoft.com/office/word/2010/wordprocessingCanvas" xmlns:cx="http://schemas.microsoft.com/office/drawing/2014/chartex" xmlns:cx1="http://schemas.microsoft.com/office/drawing/2015/9/8/chartex" xmlns:cx2="http://schemas.microsoft.com/office/drawing/2015/10/21/chartex" xmlns:cx3="http://schemas.microsoft.com/office/drawing/2016/5/9/chartex" xmlns:cx4="http://schemas.microsoft.com/office/drawing/2016/5/10/chartex" xmlns:cx5="http://schemas.microsoft.com/office/drawing/2016/5/11/chartex" xmlns:cx6="http://schemas.microsoft.com/office/drawing/2016/5/12/chartex" xmlns:cx7="http://schemas.microsoft.com/office/drawing/2016/5/13/chartex" xmlns:cx8="http://schemas.microsoft.com/office/drawing/2016/5/14/chartex" xmlns:mc="http://schemas.openxmlformats.org/markup-compatibility/2006" xmlns:aink="http://schemas.microsoft.com/office/drawing/2016/ink" xmlns:am3d="http://schemas.microsoft.com/office/drawing/2017/model3d" xmlns:o="urn:schemas-microsoft-com:office:office" xmlns:oel="http://schemas.microsoft.com/office/2019/extlst" xmlns:r="http://schemas.openxmlformats.org/officeDocument/2006/relationships" xmlns:m="http://schemas.openxmlformats.org/officeDocument/2006/math" xmlns:v="urn:schemas-microsoft-com:vml" xmlns:wp14="http://schemas.microsoft.com/office/word/2010/wordprocessingDrawing" xmlns:wp="http://schemas.openxmlformats.org/drawingml/2006/wordprocessingDrawing" xmlns:w10="urn:schemas-microsoft-com:office:word" xmlns:w="http://schemas.openxmlformats.org/wordprocessingml/2006/main" xmlns:w14="http://schemas.microsoft.com/office/word/2010/wordml" xmlns:w15="http://schemas.microsoft.com/office/word/2012/wordml" xmlns:w16cex="http://schemas.microsoft.com/office/word/2018/wordml/cex" xmlns:w16cid="http://schemas.microsoft.com/office/word/2016/wordml/cid" xmlns:w16="http://schemas.microsoft.com/office/word/2018/wordml" xmlns:w16sdtdh="http://schemas.microsoft.com/office/word/2020/wordml/sdtdatahash" xmlns:w16se="http://schemas.microsoft.com/office/word/2015/wordml/symex" xmlns:wpg="http://schemas.microsoft.com/office/word/2010/wordprocessingGroup" xmlns:wpi="http://schemas.microsoft.com/office/word/2010/wordprocessingInk" xmlns:wne="http://schemas.microsoft.com/office/word/2006/wordml" xmlns:wps="http://schemas.microsoft.com/office/word/2010/wordprocessingShape" mc:Ignorable="w14 w15 w16se w16cid w16 w16cex w16sdtdh wp14">
+<w:document xmlns:wpc="http://schemas.microsoft.com/office/word/2010/wordprocessingCanvas" xmlns:cx="http://schemas.microsoft.com/office/drawing/2014/chartex" xmlns:cx1="http://schemas.microsoft.com/office/drawing/2015/9/8/chartex" xmlns:cx2="http://schemas.microsoft.com/office/drawing/2015/10/21/chartex" xmlns:cx3="http://schemas.microsoft.com/office/drawing/2016/5/9/chartex" xmlns:cx4="http://schemas.microsoft.com/office/drawing/2016/5/10/chartex" xmlns:cx5="http://schemas.microsoft.com/office/drawing/2016/5/11/chartex" xmlns:cx6="http://schemas.microsoft.com/office/drawing/2016/5/12/chartex" xmlns:cx7="http://schemas.microsoft.com/office/drawing/2016/5/13/chartex" xmlns:cx8="http://schemas.microsoft.com/office/drawing/2016/5/14/chartex" xmlns:mc="http://schemas.openxmlformats.org/markup-compatibility/2006" xmlns:aink="http://schemas.microsoft.com/office/drawing/2016/ink" xmlns:am3d="http://schemas.microsoft.com/office/drawing/2017/model3d" xmlns:o="urn:schemas-microsoft-com:office:office" xmlns:r="http://schemas.openxmlformats.org/officeDocument/2006/relationships" xmlns:m="http://schemas.openxmlformats.org/officeDocument/2006/math" xmlns:v="urn:schemas-microsoft-com:vml" xmlns:wp14="http://schemas.microsoft.com/office/word/2010/wordprocessingDrawing" xmlns:wp="http://schemas.openxmlformats.org/drawingml/2006/wordprocessingDrawing" xmlns:w10="urn:schemas-microsoft-com:office:word" xmlns:w="http://schemas.openxmlformats.org/wordprocessingml/2006/main" xmlns:w14="http://schemas.microsoft.com/office/word/2010/wordml" xmlns:w15="http://schemas.microsoft.com/office/word/2012/wordml" xmlns:w16cid="http://schemas.microsoft.com/office/word/2016/wordml/cid" xmlns:w16se="http://schemas.microsoft.com/office/word/2015/wordml/symex" xmlns:wpg="http://schemas.microsoft.com/office/word/2010/wordprocessingGroup" xmlns:wpi="http://schemas.microsoft.com/office/word/2010/wordprocessingInk" xmlns:wne="http://schemas.microsoft.com/office/word/2006/wordml" xmlns:wps="http://schemas.microsoft.com/office/word/2010/wordprocessingShape" mc:Ignorable="w14 w15 w16se w16cid wp14">
   <w:body>
     <w:p>
       <w:pPr>
@@ -25,7 +25,14 @@
         <w:rPr>
           <w:lang w:val="en-US"/>
         </w:rPr>
-        <w:t>Clearly x2 has more importance (its slope is 5.</w:t>
+        <w:t xml:space="preserve">Clearly x2 has more importance (its slope is </w:t>
+      </w:r>
+      <w:proofErr w:type="gramStart"/>
+      <w:r>
+        <w:rPr>
+          <w:lang w:val="en-US"/>
+        </w:rPr>
+        <w:t>5.</w:t>
       </w:r>
       <w:r>
         <w:rPr>
@@ -33,6 +40,7 @@
         </w:rPr>
         <w:t>937..</w:t>
       </w:r>
+      <w:proofErr w:type="gramEnd"/>
       <w:r>
         <w:rPr>
           <w:lang w:val="en-US"/>
@@ -62,7 +70,21 @@
         <w:rPr>
           <w:lang w:val="en-US"/>
         </w:rPr>
-        <w:t xml:space="preserve">it doesnt really have an impact on whether y is </w:t>
+        <w:t xml:space="preserve">it </w:t>
+      </w:r>
+      <w:proofErr w:type="spellStart"/>
+      <w:r>
+        <w:rPr>
+          <w:lang w:val="en-US"/>
+        </w:rPr>
+        <w:t>doesnt</w:t>
+      </w:r>
+      <w:proofErr w:type="spellEnd"/>
+      <w:r>
+        <w:rPr>
+          <w:lang w:val="en-US"/>
+        </w:rPr>
+        <w:t xml:space="preserve"> really have an impact on whether y is </w:t>
       </w:r>
       <w:r>
         <w:rPr>
@@ -90,6 +112,176 @@
         </w:rPr>
         <w:t>A(iii)</w:t>
       </w:r>
+    </w:p>
+    <w:p>
+      <w:pPr>
+        <w:rPr>
+          <w:lang w:val="en-US"/>
+        </w:rPr>
+      </w:pPr>
+      <w:proofErr w:type="spellStart"/>
+      <w:r>
+        <w:rPr>
+          <w:lang w:val="en-US"/>
+        </w:rPr>
+        <w:t>Boundry</w:t>
+      </w:r>
+      <w:proofErr w:type="spellEnd"/>
+      <w:r>
+        <w:rPr>
+          <w:lang w:val="en-US"/>
+        </w:rPr>
+        <w:t xml:space="preserve"> is a linear plane and it </w:t>
+      </w:r>
+      <w:proofErr w:type="spellStart"/>
+      <w:r>
+        <w:rPr>
+          <w:lang w:val="en-US"/>
+        </w:rPr>
+        <w:t>seoerates</w:t>
+      </w:r>
+      <w:proofErr w:type="spellEnd"/>
+      <w:r>
+        <w:rPr>
+          <w:lang w:val="en-US"/>
+        </w:rPr>
+        <w:t xml:space="preserve"> the 1 and -1. It can be </w:t>
+      </w:r>
+      <w:proofErr w:type="spellStart"/>
+      <w:r>
+        <w:rPr>
+          <w:lang w:val="en-US"/>
+        </w:rPr>
+        <w:t>witten</w:t>
+      </w:r>
+      <w:proofErr w:type="spellEnd"/>
+      <w:r>
+        <w:rPr>
+          <w:lang w:val="en-US"/>
+        </w:rPr>
+        <w:t xml:space="preserve"> as </w:t>
+      </w:r>
+      <w:r>
+        <w:rPr>
+          <w:lang w:val="en-US"/>
+        </w:rPr>
+        <w:t>w1*x1 + w2*x2 + b = 0</w:t>
+      </w:r>
+      <w:r>
+        <w:rPr>
+          <w:lang w:val="en-US"/>
+        </w:rPr>
+        <w:t>.</w:t>
+      </w:r>
+    </w:p>
+    <w:p>
+      <w:pPr>
+        <w:rPr>
+          <w:lang w:val="en-US"/>
+        </w:rPr>
+      </w:pPr>
+      <w:r>
+        <w:rPr>
+          <w:lang w:val="en-US"/>
+        </w:rPr>
+        <w:t>w1, w2 = Weights.</w:t>
+      </w:r>
+    </w:p>
+    <w:p>
+      <w:pPr>
+        <w:rPr>
+          <w:lang w:val="en-US"/>
+        </w:rPr>
+      </w:pPr>
+      <w:r>
+        <w:rPr>
+          <w:lang w:val="en-US"/>
+        </w:rPr>
+        <w:t>x1, x</w:t>
+      </w:r>
+      <w:proofErr w:type="gramStart"/>
+      <w:r>
+        <w:rPr>
+          <w:lang w:val="en-US"/>
+        </w:rPr>
+        <w:t>2  =</w:t>
+      </w:r>
+      <w:proofErr w:type="gramEnd"/>
+      <w:r>
+        <w:rPr>
+          <w:lang w:val="en-US"/>
+        </w:rPr>
+        <w:t xml:space="preserve"> features</w:t>
+      </w:r>
+    </w:p>
+    <w:p>
+      <w:pPr>
+        <w:rPr>
+          <w:lang w:val="en-US"/>
+        </w:rPr>
+      </w:pPr>
+      <w:r>
+        <w:rPr>
+          <w:lang w:val="en-US"/>
+        </w:rPr>
+        <w:t>b = intercept</w:t>
+      </w:r>
+    </w:p>
+    <w:p>
+      <w:pPr>
+        <w:rPr>
+          <w:lang w:val="en-US"/>
+        </w:rPr>
+      </w:pPr>
+    </w:p>
+    <w:p>
+      <w:pPr>
+        <w:rPr>
+          <w:lang w:val="en-US"/>
+        </w:rPr>
+      </w:pPr>
+      <w:r>
+        <w:rPr>
+          <w:lang w:val="en-US"/>
+        </w:rPr>
+        <w:t xml:space="preserve">we use minus in the formula </w:t>
+      </w:r>
+      <w:r>
+        <w:rPr>
+          <w:lang w:val="en-US"/>
+        </w:rPr>
+        <w:t xml:space="preserve">to flip the sign of the coefficients. This is because the </w:t>
+      </w:r>
+      <w:proofErr w:type="spellStart"/>
+      <w:r>
+        <w:rPr>
+          <w:lang w:val="en-US"/>
+        </w:rPr>
+        <w:t>descion</w:t>
+      </w:r>
+      <w:proofErr w:type="spellEnd"/>
+      <w:r>
+        <w:rPr>
+          <w:lang w:val="en-US"/>
+        </w:rPr>
+        <w:t xml:space="preserve"> </w:t>
+      </w:r>
+      <w:proofErr w:type="spellStart"/>
+      <w:r>
+        <w:rPr>
+          <w:lang w:val="en-US"/>
+        </w:rPr>
+        <w:t>boundtry</w:t>
+      </w:r>
+      <w:proofErr w:type="spellEnd"/>
+      <w:r>
+        <w:rPr>
+          <w:lang w:val="en-US"/>
+        </w:rPr>
+        <w:t xml:space="preserve"> is where the log- odds is equal to 0 .</w:t>
+      </w:r>
+      <w:bookmarkStart w:id="0" w:name="_GoBack"/>
+      <w:bookmarkEnd w:id="0"/>
     </w:p>
     <w:sectPr>
       <w:pgSz w:w="11906" w:h="16838"/>
@@ -102,7 +294,7 @@
 </file>
 
 <file path=word/styles.xml><?xml version="1.0" encoding="utf-8"?>
-<w:styles xmlns:mc="http://schemas.openxmlformats.org/markup-compatibility/2006" xmlns:r="http://schemas.openxmlformats.org/officeDocument/2006/relationships" xmlns:w="http://schemas.openxmlformats.org/wordprocessingml/2006/main" xmlns:w14="http://schemas.microsoft.com/office/word/2010/wordml" xmlns:w15="http://schemas.microsoft.com/office/word/2012/wordml" xmlns:w16cex="http://schemas.microsoft.com/office/word/2018/wordml/cex" xmlns:w16cid="http://schemas.microsoft.com/office/word/2016/wordml/cid" xmlns:w16="http://schemas.microsoft.com/office/word/2018/wordml" xmlns:w16sdtdh="http://schemas.microsoft.com/office/word/2020/wordml/sdtdatahash" xmlns:w16se="http://schemas.microsoft.com/office/word/2015/wordml/symex" mc:Ignorable="w14 w15 w16se w16cid w16 w16cex w16sdtdh">
+<w:styles xmlns:mc="http://schemas.openxmlformats.org/markup-compatibility/2006" xmlns:r="http://schemas.openxmlformats.org/officeDocument/2006/relationships" xmlns:w="http://schemas.openxmlformats.org/wordprocessingml/2006/main" xmlns:w14="http://schemas.microsoft.com/office/word/2010/wordml" xmlns:w15="http://schemas.microsoft.com/office/word/2012/wordml" xmlns:w16cid="http://schemas.microsoft.com/office/word/2016/wordml/cid" xmlns:w16se="http://schemas.microsoft.com/office/word/2015/wordml/symex" mc:Ignorable="w14 w15 w16se w16cid">
   <w:docDefaults>
     <w:rPrDefault>
       <w:rPr>
@@ -118,7 +310,7 @@
       </w:pPr>
     </w:pPrDefault>
   </w:docDefaults>
-  <w:latentStyles w:defLockedState="0" w:defUIPriority="99" w:defSemiHidden="0" w:defUnhideWhenUsed="0" w:defQFormat="0" w:count="376">
+  <w:latentStyles w:defLockedState="0" w:defUIPriority="99" w:defSemiHidden="0" w:defUnhideWhenUsed="0" w:defQFormat="0" w:count="375">
     <w:lsdException w:name="Normal" w:uiPriority="0" w:qFormat="1"/>
     <w:lsdException w:name="heading 1" w:uiPriority="9" w:qFormat="1"/>
     <w:lsdException w:name="heading 2" w:semiHidden="1" w:uiPriority="9" w:unhideWhenUsed="1" w:qFormat="1"/>
@@ -494,7 +686,6 @@
     <w:lsdException w:name="Smart Hyperlink" w:semiHidden="1" w:unhideWhenUsed="1"/>
     <w:lsdException w:name="Hashtag" w:semiHidden="1" w:unhideWhenUsed="1"/>
     <w:lsdException w:name="Unresolved Mention" w:semiHidden="1" w:unhideWhenUsed="1"/>
-    <w:lsdException w:name="Smart Link" w:semiHidden="1" w:unhideWhenUsed="1"/>
   </w:latentStyles>
   <w:style w:type="paragraph" w:default="1" w:styleId="Normal">
     <w:name w:val="Normal"/>

</xml_diff>